<commit_message>
destroyed original postgres db, re-attached, re-created db table w/data
</commit_message>
<xml_diff>
--- a/db/_CREATE TABLE Scripts/Postgres TABLE LIST WITH DATA_Heroku.docx
+++ b/db/_CREATE TABLE Scripts/Postgres TABLE LIST WITH DATA_Heroku.docx
@@ -2814,7 +2814,6 @@
           <w:sz w:val="21"/>
         </w:rPr>
       </w:pPr>
-      <w:bookmarkStart w:id="0" w:name="_GoBack"/>
       <w:r>
         <w:rPr>
           <w:rFonts w:ascii="Consolas" w:eastAsia="Consolas" w:hAnsi="Consolas" w:cs="Consolas"/>
@@ -2905,7 +2904,6 @@
         <w:t>, content) VALUES (2, 'And this is a note for Jane');</w:t>
       </w:r>
     </w:p>
-    <w:bookmarkEnd w:id="0"/>
     <w:p>
       <w:pPr>
         <w:spacing w:after="200" w:line="276" w:lineRule="auto"/>
@@ -2945,6 +2943,32 @@
           <w:rFonts w:ascii="Calibri" w:eastAsia="Calibri" w:hAnsi="Calibri" w:cs="Calibri"/>
         </w:rPr>
       </w:pPr>
+      <w:r>
+        <w:rPr>
+          <w:rFonts w:ascii="Calibri" w:eastAsia="Calibri" w:hAnsi="Calibri" w:cs="Calibri"/>
+        </w:rPr>
+        <w:t xml:space="preserve">New postgres </w:t>
+      </w:r>
+      <w:proofErr w:type="spellStart"/>
+      <w:r>
+        <w:rPr>
+          <w:rFonts w:ascii="Calibri" w:eastAsia="Calibri" w:hAnsi="Calibri" w:cs="Calibri"/>
+        </w:rPr>
+        <w:t>db</w:t>
+      </w:r>
+      <w:proofErr w:type="spellEnd"/>
+      <w:r>
+        <w:rPr>
+          <w:rFonts w:ascii="Calibri" w:eastAsia="Calibri" w:hAnsi="Calibri" w:cs="Calibri"/>
+        </w:rPr>
+        <w:t xml:space="preserve"> flexible-81262</w:t>
+      </w:r>
+      <w:r>
+        <w:rPr>
+          <w:rFonts w:ascii="Calibri" w:eastAsia="Calibri" w:hAnsi="Calibri" w:cs="Calibri"/>
+        </w:rPr>
+        <w:t xml:space="preserve"> – created on 2/7/19 with tables and data above</w:t>
+      </w:r>
     </w:p>
     <w:p>
       <w:pPr>
@@ -2953,6 +2977,138 @@
           <w:rFonts w:ascii="Calibri" w:eastAsia="Calibri" w:hAnsi="Calibri" w:cs="Calibri"/>
         </w:rPr>
       </w:pPr>
+      <w:r>
+        <w:rPr>
+          <w:rFonts w:ascii="Calibri" w:eastAsia="Calibri" w:hAnsi="Calibri" w:cs="Calibri"/>
+          <w:noProof/>
+        </w:rPr>
+        <w:drawing>
+          <wp:inline distT="0" distB="0" distL="0" distR="0" wp14:anchorId="5CC0ED24" wp14:editId="645B58BB">
+            <wp:extent cx="6858000" cy="3698875"/>
+            <wp:effectExtent l="19050" t="19050" r="0" b="0"/>
+            <wp:docPr id="2" name="Picture 2" descr="A screenshot of a computer&#10;&#10;Description automatically generated"/>
+            <wp:cNvGraphicFramePr>
+              <a:graphicFrameLocks xmlns:a="http://schemas.openxmlformats.org/drawingml/2006/main" noChangeAspect="1"/>
+            </wp:cNvGraphicFramePr>
+            <a:graphic xmlns:a="http://schemas.openxmlformats.org/drawingml/2006/main">
+              <a:graphicData uri="http://schemas.openxmlformats.org/drawingml/2006/picture">
+                <pic:pic xmlns:pic="http://schemas.openxmlformats.org/drawingml/2006/picture">
+                  <pic:nvPicPr>
+                    <pic:cNvPr id="2" name="New Postgres db_flexible-81262_20190207.JPG"/>
+                    <pic:cNvPicPr/>
+                  </pic:nvPicPr>
+                  <pic:blipFill>
+                    <a:blip r:embed="rId5" cstate="print">
+                      <a:extLst>
+                        <a:ext uri="{28A0092B-C50C-407E-A947-70E740481C1C}">
+                          <a14:useLocalDpi xmlns:a14="http://schemas.microsoft.com/office/drawing/2010/main" val="0"/>
+                        </a:ext>
+                      </a:extLst>
+                    </a:blip>
+                    <a:stretch>
+                      <a:fillRect/>
+                    </a:stretch>
+                  </pic:blipFill>
+                  <pic:spPr>
+                    <a:xfrm>
+                      <a:off x="0" y="0"/>
+                      <a:ext cx="6858000" cy="3698875"/>
+                    </a:xfrm>
+                    <a:prstGeom prst="rect">
+                      <a:avLst/>
+                    </a:prstGeom>
+                    <a:ln>
+                      <a:solidFill>
+                        <a:schemeClr val="accent1"/>
+                      </a:solidFill>
+                    </a:ln>
+                  </pic:spPr>
+                </pic:pic>
+              </a:graphicData>
+            </a:graphic>
+          </wp:inline>
+        </w:drawing>
+      </w:r>
+    </w:p>
+    <w:p>
+      <w:pPr>
+        <w:spacing w:after="200" w:line="276" w:lineRule="auto"/>
+        <w:rPr>
+          <w:rFonts w:ascii="Calibri" w:eastAsia="Calibri" w:hAnsi="Calibri" w:cs="Calibri"/>
+        </w:rPr>
+      </w:pPr>
+      <w:r>
+        <w:rPr>
+          <w:rFonts w:ascii="Calibri" w:eastAsia="Calibri" w:hAnsi="Calibri" w:cs="Calibri"/>
+          <w:noProof/>
+        </w:rPr>
+        <w:pict w14:anchorId="5C40A48E">
+          <v:oval id="_x0000_s1027" style="position:absolute;margin-left:411.65pt;margin-top:263.35pt;width:138.35pt;height:67.65pt;z-index:251659264" filled="f" fillcolor="#4472c4 [3204]" strokecolor="#00b050" strokeweight="1.5pt"/>
+        </w:pict>
+      </w:r>
+      <w:r>
+        <w:rPr>
+          <w:noProof/>
+        </w:rPr>
+        <w:pict w14:anchorId="5C40A48E">
+          <v:oval id="_x0000_s1026" style="position:absolute;margin-left:150pt;margin-top:263.35pt;width:138.35pt;height:67.65pt;z-index:251658240" filled="f" fillcolor="#4472c4 [3204]" strokecolor="#00b050" strokeweight="1.5pt"/>
+        </w:pict>
+      </w:r>
+      <w:r>
+        <w:rPr>
+          <w:noProof/>
+        </w:rPr>
+        <w:drawing>
+          <wp:inline distT="0" distB="0" distL="0" distR="0" wp14:anchorId="360E8722" wp14:editId="292BAA3E">
+            <wp:extent cx="6858000" cy="4000500"/>
+            <wp:effectExtent l="19050" t="19050" r="0" b="0"/>
+            <wp:docPr id="1" name="Picture 1"/>
+            <wp:cNvGraphicFramePr>
+              <a:graphicFrameLocks xmlns:a="http://schemas.openxmlformats.org/drawingml/2006/main" noChangeAspect="1"/>
+            </wp:cNvGraphicFramePr>
+            <a:graphic xmlns:a="http://schemas.openxmlformats.org/drawingml/2006/main">
+              <a:graphicData uri="http://schemas.openxmlformats.org/drawingml/2006/picture">
+                <pic:pic xmlns:pic="http://schemas.openxmlformats.org/drawingml/2006/picture">
+                  <pic:nvPicPr>
+                    <pic:cNvPr id="1" name=""/>
+                    <pic:cNvPicPr/>
+                  </pic:nvPicPr>
+                  <pic:blipFill>
+                    <a:blip r:embed="rId6"/>
+                    <a:stretch>
+                      <a:fillRect/>
+                    </a:stretch>
+                  </pic:blipFill>
+                  <pic:spPr>
+                    <a:xfrm>
+                      <a:off x="0" y="0"/>
+                      <a:ext cx="6858000" cy="4000500"/>
+                    </a:xfrm>
+                    <a:prstGeom prst="rect">
+                      <a:avLst/>
+                    </a:prstGeom>
+                    <a:ln>
+                      <a:solidFill>
+                        <a:schemeClr val="accent1"/>
+                      </a:solidFill>
+                    </a:ln>
+                  </pic:spPr>
+                </pic:pic>
+              </a:graphicData>
+            </a:graphic>
+          </wp:inline>
+        </w:drawing>
+      </w:r>
+    </w:p>
+    <w:p>
+      <w:pPr>
+        <w:spacing w:after="200" w:line="276" w:lineRule="auto"/>
+        <w:rPr>
+          <w:rFonts w:ascii="Calibri" w:eastAsia="Calibri" w:hAnsi="Calibri" w:cs="Calibri"/>
+        </w:rPr>
+      </w:pPr>
+      <w:bookmarkStart w:id="0" w:name="_GoBack"/>
+      <w:bookmarkEnd w:id="0"/>
     </w:p>
     <w:sectPr>
       <w:pgSz w:w="12240" w:h="15840"/>

</xml_diff>